<commit_message>
add SD to table 1
</commit_message>
<xml_diff>
--- a/output/table_1.docx
+++ b/output/table_1.docx
@@ -337,127 +337,127 @@
                 <w:rFonts w:ascii="Calibri" w:hAnsi="Calibri"/>
                 <w:sz w:val="20"/>
               </w:rPr>
-              <w:t xml:space="default">7582.1</w:t>
-            </w:r>
-          </w:p>
-        </w:tc>
-        <w:tc>
-          <w:tcPr>
-            <w:tcBorders>
-              <w:top w:val="single" w:space="0" w:color="D3D3D3"/>
-              <w:bottom w:val="single" w:space="0" w:color="D3D3D3"/>
-              <w:start w:val="single" w:space="0" w:color="D3D3D3"/>
-              <w:end w:val="single" w:space="0" w:color="D3D3D3"/>
-            </w:tcBorders>
-          </w:tcPr>
-          <w:p>
-            <w:pPr>
-              <w:spacing w:before="0" w:after="60"/>
-              <w:keepNext/>
-              <w:jc w:val="end"/>
-            </w:pPr>
-            <w:r>
-              <w:rPr>
-                <w:rFonts w:ascii="Calibri" w:hAnsi="Calibri"/>
-                <w:sz w:val="20"/>
-              </w:rPr>
-              <w:t xml:space="default">-2257.8</w:t>
-            </w:r>
-          </w:p>
-        </w:tc>
-        <w:tc>
-          <w:tcPr>
-            <w:tcBorders>
-              <w:top w:val="single" w:space="0" w:color="D3D3D3"/>
-              <w:bottom w:val="single" w:space="0" w:color="D3D3D3"/>
-              <w:start w:val="single" w:space="0" w:color="D3D3D3"/>
-              <w:end w:val="single" w:space="0" w:color="D3D3D3"/>
-            </w:tcBorders>
-          </w:tcPr>
-          <w:p>
-            <w:pPr>
-              <w:spacing w:before="0" w:after="60"/>
-              <w:keepNext/>
-              <w:jc w:val="end"/>
-            </w:pPr>
-            <w:r>
-              <w:rPr>
-                <w:rFonts w:ascii="Calibri" w:hAnsi="Calibri"/>
-                <w:sz w:val="20"/>
-              </w:rPr>
-              <w:t xml:space="default">-7.5</w:t>
-            </w:r>
-          </w:p>
-        </w:tc>
-        <w:tc>
-          <w:tcPr>
-            <w:tcBorders>
-              <w:top w:val="single" w:space="0" w:color="D3D3D3"/>
-              <w:bottom w:val="single" w:space="0" w:color="D3D3D3"/>
-              <w:start w:val="single" w:space="0" w:color="D3D3D3"/>
-              <w:end w:val="single" w:space="0" w:color="D3D3D3"/>
-            </w:tcBorders>
-          </w:tcPr>
-          <w:p>
-            <w:pPr>
-              <w:spacing w:before="0" w:after="60"/>
-              <w:keepNext/>
-              <w:jc w:val="end"/>
-            </w:pPr>
-            <w:r>
-              <w:rPr>
-                <w:rFonts w:ascii="Calibri" w:hAnsi="Calibri"/>
-                <w:sz w:val="20"/>
-              </w:rPr>
-              <w:t xml:space="default">-8.9</w:t>
-            </w:r>
-          </w:p>
-        </w:tc>
-        <w:tc>
-          <w:tcPr>
-            <w:tcBorders>
-              <w:top w:val="single" w:space="0" w:color="D3D3D3"/>
-              <w:bottom w:val="single" w:space="0" w:color="D3D3D3"/>
-              <w:start w:val="single" w:space="0" w:color="D3D3D3"/>
-              <w:end w:val="single" w:space="0" w:color="D3D3D3"/>
-            </w:tcBorders>
-          </w:tcPr>
-          <w:p>
-            <w:pPr>
-              <w:spacing w:before="0" w:after="60"/>
-              <w:keepNext/>
-              <w:jc w:val="end"/>
-            </w:pPr>
-            <w:r>
-              <w:rPr>
-                <w:rFonts w:ascii="Calibri" w:hAnsi="Calibri"/>
-                <w:sz w:val="20"/>
-              </w:rPr>
-              <w:t xml:space="default">3.8</w:t>
-            </w:r>
-          </w:p>
-        </w:tc>
-        <w:tc>
-          <w:tcPr>
-            <w:tcBorders>
-              <w:top w:val="single" w:space="0" w:color="D3D3D3"/>
-              <w:bottom w:val="single" w:space="0" w:color="D3D3D3"/>
-              <w:start w:val="single" w:space="0" w:color="D3D3D3"/>
-              <w:end w:val="single" w:space="0" w:color="D3D3D3"/>
-            </w:tcBorders>
-          </w:tcPr>
-          <w:p>
-            <w:pPr>
-              <w:spacing w:before="0" w:after="60"/>
-              <w:keepNext/>
-              <w:jc w:val="end"/>
-            </w:pPr>
-            <w:r>
-              <w:rPr>
-                <w:rFonts w:ascii="Calibri" w:hAnsi="Calibri"/>
-                <w:sz w:val="20"/>
-              </w:rPr>
-              <w:t xml:space="default">5.3</w:t>
+              <w:t xml:space="default">7683 +/- 2576</w:t>
+            </w:r>
+          </w:p>
+        </w:tc>
+        <w:tc>
+          <w:tcPr>
+            <w:tcBorders>
+              <w:top w:val="single" w:space="0" w:color="D3D3D3"/>
+              <w:bottom w:val="single" w:space="0" w:color="D3D3D3"/>
+              <w:start w:val="single" w:space="0" w:color="D3D3D3"/>
+              <w:end w:val="single" w:space="0" w:color="D3D3D3"/>
+            </w:tcBorders>
+          </w:tcPr>
+          <w:p>
+            <w:pPr>
+              <w:spacing w:before="0" w:after="60"/>
+              <w:keepNext/>
+              <w:jc w:val="end"/>
+            </w:pPr>
+            <w:r>
+              <w:rPr>
+                <w:rFonts w:ascii="Calibri" w:hAnsi="Calibri"/>
+                <w:sz w:val="20"/>
+              </w:rPr>
+              <w:t xml:space="default">-1849 +/- 2440)</w:t>
+            </w:r>
+          </w:p>
+        </w:tc>
+        <w:tc>
+          <w:tcPr>
+            <w:tcBorders>
+              <w:top w:val="single" w:space="0" w:color="D3D3D3"/>
+              <w:bottom w:val="single" w:space="0" w:color="D3D3D3"/>
+              <w:start w:val="single" w:space="0" w:color="D3D3D3"/>
+              <w:end w:val="single" w:space="0" w:color="D3D3D3"/>
+            </w:tcBorders>
+          </w:tcPr>
+          <w:p>
+            <w:pPr>
+              <w:spacing w:before="0" w:after="60"/>
+              <w:keepNext/>
+              <w:jc w:val="end"/>
+            </w:pPr>
+            <w:r>
+              <w:rPr>
+                <w:rFonts w:ascii="Calibri" w:hAnsi="Calibri"/>
+                <w:sz w:val="20"/>
+              </w:rPr>
+              <w:t xml:space="default">-7.3 +/- 7.5</w:t>
+            </w:r>
+          </w:p>
+        </w:tc>
+        <w:tc>
+          <w:tcPr>
+            <w:tcBorders>
+              <w:top w:val="single" w:space="0" w:color="D3D3D3"/>
+              <w:bottom w:val="single" w:space="0" w:color="D3D3D3"/>
+              <w:start w:val="single" w:space="0" w:color="D3D3D3"/>
+              <w:end w:val="single" w:space="0" w:color="D3D3D3"/>
+            </w:tcBorders>
+          </w:tcPr>
+          <w:p>
+            <w:pPr>
+              <w:spacing w:before="0" w:after="60"/>
+              <w:keepNext/>
+              <w:jc w:val="end"/>
+            </w:pPr>
+            <w:r>
+              <w:rPr>
+                <w:rFonts w:ascii="Calibri" w:hAnsi="Calibri"/>
+                <w:sz w:val="20"/>
+              </w:rPr>
+              <w:t xml:space="default">-10.4 +/- 10.4</w:t>
+            </w:r>
+          </w:p>
+        </w:tc>
+        <w:tc>
+          <w:tcPr>
+            <w:tcBorders>
+              <w:top w:val="single" w:space="0" w:color="D3D3D3"/>
+              <w:bottom w:val="single" w:space="0" w:color="D3D3D3"/>
+              <w:start w:val="single" w:space="0" w:color="D3D3D3"/>
+              <w:end w:val="single" w:space="0" w:color="D3D3D3"/>
+            </w:tcBorders>
+          </w:tcPr>
+          <w:p>
+            <w:pPr>
+              <w:spacing w:before="0" w:after="60"/>
+              <w:keepNext/>
+              <w:jc w:val="end"/>
+            </w:pPr>
+            <w:r>
+              <w:rPr>
+                <w:rFonts w:ascii="Calibri" w:hAnsi="Calibri"/>
+                <w:sz w:val="20"/>
+              </w:rPr>
+              <w:t xml:space="default">3.5 +/- 2</w:t>
+            </w:r>
+          </w:p>
+        </w:tc>
+        <w:tc>
+          <w:tcPr>
+            <w:tcBorders>
+              <w:top w:val="single" w:space="0" w:color="D3D3D3"/>
+              <w:bottom w:val="single" w:space="0" w:color="D3D3D3"/>
+              <w:start w:val="single" w:space="0" w:color="D3D3D3"/>
+              <w:end w:val="single" w:space="0" w:color="D3D3D3"/>
+            </w:tcBorders>
+          </w:tcPr>
+          <w:p>
+            <w:pPr>
+              <w:spacing w:before="0" w:after="60"/>
+              <w:keepNext/>
+              <w:jc w:val="end"/>
+            </w:pPr>
+            <w:r>
+              <w:rPr>
+                <w:rFonts w:ascii="Calibri" w:hAnsi="Calibri"/>
+                <w:sz w:val="20"/>
+              </w:rPr>
+              <w:t xml:space="default">6.8 +/- 13.6</w:t>
             </w:r>
           </w:p>
         </w:tc>
@@ -510,127 +510,127 @@
                 <w:rFonts w:ascii="Calibri" w:hAnsi="Calibri"/>
                 <w:sz w:val="20"/>
               </w:rPr>
-              <w:t xml:space="default">2567.0</w:t>
-            </w:r>
-          </w:p>
-        </w:tc>
-        <w:tc>
-          <w:tcPr>
-            <w:tcBorders>
-              <w:top w:val="single" w:space="0" w:color="D3D3D3"/>
-              <w:bottom w:val="single" w:space="0" w:color="D3D3D3"/>
-              <w:start w:val="single" w:space="0" w:color="D3D3D3"/>
-              <w:end w:val="single" w:space="0" w:color="D3D3D3"/>
-            </w:tcBorders>
-          </w:tcPr>
-          <w:p>
-            <w:pPr>
-              <w:spacing w:before="0" w:after="60"/>
-              <w:keepNext/>
-              <w:jc w:val="end"/>
-            </w:pPr>
-            <w:r>
-              <w:rPr>
-                <w:rFonts w:ascii="Calibri" w:hAnsi="Calibri"/>
-                <w:sz w:val="20"/>
-              </w:rPr>
-              <w:t xml:space="default">1433.5</w:t>
-            </w:r>
-          </w:p>
-        </w:tc>
-        <w:tc>
-          <w:tcPr>
-            <w:tcBorders>
-              <w:top w:val="single" w:space="0" w:color="D3D3D3"/>
-              <w:bottom w:val="single" w:space="0" w:color="D3D3D3"/>
-              <w:start w:val="single" w:space="0" w:color="D3D3D3"/>
-              <w:end w:val="single" w:space="0" w:color="D3D3D3"/>
-            </w:tcBorders>
-          </w:tcPr>
-          <w:p>
-            <w:pPr>
-              <w:spacing w:before="0" w:after="60"/>
-              <w:keepNext/>
-              <w:jc w:val="end"/>
-            </w:pPr>
-            <w:r>
-              <w:rPr>
-                <w:rFonts w:ascii="Calibri" w:hAnsi="Calibri"/>
-                <w:sz w:val="20"/>
-              </w:rPr>
-              <w:t xml:space="default">28.2</w:t>
-            </w:r>
-          </w:p>
-        </w:tc>
-        <w:tc>
-          <w:tcPr>
-            <w:tcBorders>
-              <w:top w:val="single" w:space="0" w:color="D3D3D3"/>
-              <w:bottom w:val="single" w:space="0" w:color="D3D3D3"/>
-              <w:start w:val="single" w:space="0" w:color="D3D3D3"/>
-              <w:end w:val="single" w:space="0" w:color="D3D3D3"/>
-            </w:tcBorders>
-          </w:tcPr>
-          <w:p>
-            <w:pPr>
-              <w:spacing w:before="0" w:after="60"/>
-              <w:keepNext/>
-              <w:jc w:val="end"/>
-            </w:pPr>
-            <w:r>
-              <w:rPr>
-                <w:rFonts w:ascii="Calibri" w:hAnsi="Calibri"/>
-                <w:sz w:val="20"/>
-              </w:rPr>
-              <w:t xml:space="default">-8.0</w:t>
-            </w:r>
-          </w:p>
-        </w:tc>
-        <w:tc>
-          <w:tcPr>
-            <w:tcBorders>
-              <w:top w:val="single" w:space="0" w:color="D3D3D3"/>
-              <w:bottom w:val="single" w:space="0" w:color="D3D3D3"/>
-              <w:start w:val="single" w:space="0" w:color="D3D3D3"/>
-              <w:end w:val="single" w:space="0" w:color="D3D3D3"/>
-            </w:tcBorders>
-          </w:tcPr>
-          <w:p>
-            <w:pPr>
-              <w:spacing w:before="0" w:after="60"/>
-              <w:keepNext/>
-              <w:jc w:val="end"/>
-            </w:pPr>
-            <w:r>
-              <w:rPr>
-                <w:rFonts w:ascii="Calibri" w:hAnsi="Calibri"/>
-                <w:sz w:val="20"/>
-              </w:rPr>
-              <w:t xml:space="default">2.3</w:t>
-            </w:r>
-          </w:p>
-        </w:tc>
-        <w:tc>
-          <w:tcPr>
-            <w:tcBorders>
-              <w:top w:val="single" w:space="0" w:color="D3D3D3"/>
-              <w:bottom w:val="single" w:space="0" w:color="D3D3D3"/>
-              <w:start w:val="single" w:space="0" w:color="D3D3D3"/>
-              <w:end w:val="single" w:space="0" w:color="D3D3D3"/>
-            </w:tcBorders>
-          </w:tcPr>
-          <w:p>
-            <w:pPr>
-              <w:spacing w:before="0" w:after="60"/>
-              <w:keepNext/>
-              <w:jc w:val="end"/>
-            </w:pPr>
-            <w:r>
-              <w:rPr>
-                <w:rFonts w:ascii="Calibri" w:hAnsi="Calibri"/>
-                <w:sz w:val="20"/>
-              </w:rPr>
-              <w:t xml:space="default">15.1</w:t>
+              <w:t xml:space="default">2537 +/- 6041</w:t>
+            </w:r>
+          </w:p>
+        </w:tc>
+        <w:tc>
+          <w:tcPr>
+            <w:tcBorders>
+              <w:top w:val="single" w:space="0" w:color="D3D3D3"/>
+              <w:bottom w:val="single" w:space="0" w:color="D3D3D3"/>
+              <w:start w:val="single" w:space="0" w:color="D3D3D3"/>
+              <w:end w:val="single" w:space="0" w:color="D3D3D3"/>
+            </w:tcBorders>
+          </w:tcPr>
+          <w:p>
+            <w:pPr>
+              <w:spacing w:before="0" w:after="60"/>
+              <w:keepNext/>
+              <w:jc w:val="end"/>
+            </w:pPr>
+            <w:r>
+              <w:rPr>
+                <w:rFonts w:ascii="Calibri" w:hAnsi="Calibri"/>
+                <w:sz w:val="20"/>
+              </w:rPr>
+              <w:t xml:space="default">1230 +/- 3855)</w:t>
+            </w:r>
+          </w:p>
+        </w:tc>
+        <w:tc>
+          <w:tcPr>
+            <w:tcBorders>
+              <w:top w:val="single" w:space="0" w:color="D3D3D3"/>
+              <w:bottom w:val="single" w:space="0" w:color="D3D3D3"/>
+              <w:start w:val="single" w:space="0" w:color="D3D3D3"/>
+              <w:end w:val="single" w:space="0" w:color="D3D3D3"/>
+            </w:tcBorders>
+          </w:tcPr>
+          <w:p>
+            <w:pPr>
+              <w:spacing w:before="0" w:after="60"/>
+              <w:keepNext/>
+              <w:jc w:val="end"/>
+            </w:pPr>
+            <w:r>
+              <w:rPr>
+                <w:rFonts w:ascii="Calibri" w:hAnsi="Calibri"/>
+                <w:sz w:val="20"/>
+              </w:rPr>
+              <w:t xml:space="default">28.3 +/- 39.6</w:t>
+            </w:r>
+          </w:p>
+        </w:tc>
+        <w:tc>
+          <w:tcPr>
+            <w:tcBorders>
+              <w:top w:val="single" w:space="0" w:color="D3D3D3"/>
+              <w:bottom w:val="single" w:space="0" w:color="D3D3D3"/>
+              <w:start w:val="single" w:space="0" w:color="D3D3D3"/>
+              <w:end w:val="single" w:space="0" w:color="D3D3D3"/>
+            </w:tcBorders>
+          </w:tcPr>
+          <w:p>
+            <w:pPr>
+              <w:spacing w:before="0" w:after="60"/>
+              <w:keepNext/>
+              <w:jc w:val="end"/>
+            </w:pPr>
+            <w:r>
+              <w:rPr>
+                <w:rFonts w:ascii="Calibri" w:hAnsi="Calibri"/>
+                <w:sz w:val="20"/>
+              </w:rPr>
+              <w:t xml:space="default">-8.6 +/- 9.9</w:t>
+            </w:r>
+          </w:p>
+        </w:tc>
+        <w:tc>
+          <w:tcPr>
+            <w:tcBorders>
+              <w:top w:val="single" w:space="0" w:color="D3D3D3"/>
+              <w:bottom w:val="single" w:space="0" w:color="D3D3D3"/>
+              <w:start w:val="single" w:space="0" w:color="D3D3D3"/>
+              <w:end w:val="single" w:space="0" w:color="D3D3D3"/>
+            </w:tcBorders>
+          </w:tcPr>
+          <w:p>
+            <w:pPr>
+              <w:spacing w:before="0" w:after="60"/>
+              <w:keepNext/>
+              <w:jc w:val="end"/>
+            </w:pPr>
+            <w:r>
+              <w:rPr>
+                <w:rFonts w:ascii="Calibri" w:hAnsi="Calibri"/>
+                <w:sz w:val="20"/>
+              </w:rPr>
+              <w:t xml:space="default">2.1 +/- 2.9</w:t>
+            </w:r>
+          </w:p>
+        </w:tc>
+        <w:tc>
+          <w:tcPr>
+            <w:tcBorders>
+              <w:top w:val="single" w:space="0" w:color="D3D3D3"/>
+              <w:bottom w:val="single" w:space="0" w:color="D3D3D3"/>
+              <w:start w:val="single" w:space="0" w:color="D3D3D3"/>
+              <w:end w:val="single" w:space="0" w:color="D3D3D3"/>
+            </w:tcBorders>
+          </w:tcPr>
+          <w:p>
+            <w:pPr>
+              <w:spacing w:before="0" w:after="60"/>
+              <w:keepNext/>
+              <w:jc w:val="end"/>
+            </w:pPr>
+            <w:r>
+              <w:rPr>
+                <w:rFonts w:ascii="Calibri" w:hAnsi="Calibri"/>
+                <w:sz w:val="20"/>
+              </w:rPr>
+              <w:t xml:space="default">14.4 +/- 11</w:t>
             </w:r>
           </w:p>
         </w:tc>
@@ -683,127 +683,127 @@
                 <w:rFonts w:ascii="Calibri" w:hAnsi="Calibri"/>
                 <w:sz w:val="20"/>
               </w:rPr>
-              <w:t xml:space="default">1583.6</w:t>
-            </w:r>
-          </w:p>
-        </w:tc>
-        <w:tc>
-          <w:tcPr>
-            <w:tcBorders>
-              <w:top w:val="single" w:space="0" w:color="D3D3D3"/>
-              <w:bottom w:val="single" w:space="0" w:color="D3D3D3"/>
-              <w:start w:val="single" w:space="0" w:color="D3D3D3"/>
-              <w:end w:val="single" w:space="0" w:color="D3D3D3"/>
-            </w:tcBorders>
-          </w:tcPr>
-          <w:p>
-            <w:pPr>
-              <w:spacing w:before="0" w:after="60"/>
-              <w:keepNext/>
-              <w:jc w:val="end"/>
-            </w:pPr>
-            <w:r>
-              <w:rPr>
-                <w:rFonts w:ascii="Calibri" w:hAnsi="Calibri"/>
-                <w:sz w:val="20"/>
-              </w:rPr>
-              <w:t xml:space="default">697.4</w:t>
-            </w:r>
-          </w:p>
-        </w:tc>
-        <w:tc>
-          <w:tcPr>
-            <w:tcBorders>
-              <w:top w:val="single" w:space="0" w:color="D3D3D3"/>
-              <w:bottom w:val="single" w:space="0" w:color="D3D3D3"/>
-              <w:start w:val="single" w:space="0" w:color="D3D3D3"/>
-              <w:end w:val="single" w:space="0" w:color="D3D3D3"/>
-            </w:tcBorders>
-          </w:tcPr>
-          <w:p>
-            <w:pPr>
-              <w:spacing w:before="0" w:after="60"/>
-              <w:keepNext/>
-              <w:jc w:val="end"/>
-            </w:pPr>
-            <w:r>
-              <w:rPr>
-                <w:rFonts w:ascii="Calibri" w:hAnsi="Calibri"/>
-                <w:sz w:val="20"/>
-              </w:rPr>
-              <w:t xml:space="default">21.2</w:t>
-            </w:r>
-          </w:p>
-        </w:tc>
-        <w:tc>
-          <w:tcPr>
-            <w:tcBorders>
-              <w:top w:val="single" w:space="0" w:color="D3D3D3"/>
-              <w:bottom w:val="single" w:space="0" w:color="D3D3D3"/>
-              <w:start w:val="single" w:space="0" w:color="D3D3D3"/>
-              <w:end w:val="single" w:space="0" w:color="D3D3D3"/>
-            </w:tcBorders>
-          </w:tcPr>
-          <w:p>
-            <w:pPr>
-              <w:spacing w:before="0" w:after="60"/>
-              <w:keepNext/>
-              <w:jc w:val="end"/>
-            </w:pPr>
-            <w:r>
-              <w:rPr>
-                <w:rFonts w:ascii="Calibri" w:hAnsi="Calibri"/>
-                <w:sz w:val="20"/>
-              </w:rPr>
-              <w:t xml:space="default">-3.4</w:t>
-            </w:r>
-          </w:p>
-        </w:tc>
-        <w:tc>
-          <w:tcPr>
-            <w:tcBorders>
-              <w:top w:val="single" w:space="0" w:color="D3D3D3"/>
-              <w:bottom w:val="single" w:space="0" w:color="D3D3D3"/>
-              <w:start w:val="single" w:space="0" w:color="D3D3D3"/>
-              <w:end w:val="single" w:space="0" w:color="D3D3D3"/>
-            </w:tcBorders>
-          </w:tcPr>
-          <w:p>
-            <w:pPr>
-              <w:spacing w:before="0" w:after="60"/>
-              <w:keepNext/>
-              <w:jc w:val="end"/>
-            </w:pPr>
-            <w:r>
-              <w:rPr>
-                <w:rFonts w:ascii="Calibri" w:hAnsi="Calibri"/>
-                <w:sz w:val="20"/>
-              </w:rPr>
-              <w:t xml:space="default">3.0</w:t>
-            </w:r>
-          </w:p>
-        </w:tc>
-        <w:tc>
-          <w:tcPr>
-            <w:tcBorders>
-              <w:top w:val="single" w:space="0" w:color="D3D3D3"/>
-              <w:bottom w:val="single" w:space="0" w:color="D3D3D3"/>
-              <w:start w:val="single" w:space="0" w:color="D3D3D3"/>
-              <w:end w:val="single" w:space="0" w:color="D3D3D3"/>
-            </w:tcBorders>
-          </w:tcPr>
-          <w:p>
-            <w:pPr>
-              <w:spacing w:before="0" w:after="60"/>
-              <w:keepNext/>
-              <w:jc w:val="end"/>
-            </w:pPr>
-            <w:r>
-              <w:rPr>
-                <w:rFonts w:ascii="Calibri" w:hAnsi="Calibri"/>
-                <w:sz w:val="20"/>
-              </w:rPr>
-              <w:t xml:space="default">5.1</w:t>
+              <w:t xml:space="default">1571 +/- 3498</w:t>
+            </w:r>
+          </w:p>
+        </w:tc>
+        <w:tc>
+          <w:tcPr>
+            <w:tcBorders>
+              <w:top w:val="single" w:space="0" w:color="D3D3D3"/>
+              <w:bottom w:val="single" w:space="0" w:color="D3D3D3"/>
+              <w:start w:val="single" w:space="0" w:color="D3D3D3"/>
+              <w:end w:val="single" w:space="0" w:color="D3D3D3"/>
+            </w:tcBorders>
+          </w:tcPr>
+          <w:p>
+            <w:pPr>
+              <w:spacing w:before="0" w:after="60"/>
+              <w:keepNext/>
+              <w:jc w:val="end"/>
+            </w:pPr>
+            <w:r>
+              <w:rPr>
+                <w:rFonts w:ascii="Calibri" w:hAnsi="Calibri"/>
+                <w:sz w:val="20"/>
+              </w:rPr>
+              <w:t xml:space="default">698 +/- 2908)</w:t>
+            </w:r>
+          </w:p>
+        </w:tc>
+        <w:tc>
+          <w:tcPr>
+            <w:tcBorders>
+              <w:top w:val="single" w:space="0" w:color="D3D3D3"/>
+              <w:bottom w:val="single" w:space="0" w:color="D3D3D3"/>
+              <w:start w:val="single" w:space="0" w:color="D3D3D3"/>
+              <w:end w:val="single" w:space="0" w:color="D3D3D3"/>
+            </w:tcBorders>
+          </w:tcPr>
+          <w:p>
+            <w:pPr>
+              <w:spacing w:before="0" w:after="60"/>
+              <w:keepNext/>
+              <w:jc w:val="end"/>
+            </w:pPr>
+            <w:r>
+              <w:rPr>
+                <w:rFonts w:ascii="Calibri" w:hAnsi="Calibri"/>
+                <w:sz w:val="20"/>
+              </w:rPr>
+              <w:t xml:space="default">21.2 +/- 28.6</w:t>
+            </w:r>
+          </w:p>
+        </w:tc>
+        <w:tc>
+          <w:tcPr>
+            <w:tcBorders>
+              <w:top w:val="single" w:space="0" w:color="D3D3D3"/>
+              <w:bottom w:val="single" w:space="0" w:color="D3D3D3"/>
+              <w:start w:val="single" w:space="0" w:color="D3D3D3"/>
+              <w:end w:val="single" w:space="0" w:color="D3D3D3"/>
+            </w:tcBorders>
+          </w:tcPr>
+          <w:p>
+            <w:pPr>
+              <w:spacing w:before="0" w:after="60"/>
+              <w:keepNext/>
+              <w:jc w:val="end"/>
+            </w:pPr>
+            <w:r>
+              <w:rPr>
+                <w:rFonts w:ascii="Calibri" w:hAnsi="Calibri"/>
+                <w:sz w:val="20"/>
+              </w:rPr>
+              <w:t xml:space="default">-3.4 +/- 11</w:t>
+            </w:r>
+          </w:p>
+        </w:tc>
+        <w:tc>
+          <w:tcPr>
+            <w:tcBorders>
+              <w:top w:val="single" w:space="0" w:color="D3D3D3"/>
+              <w:bottom w:val="single" w:space="0" w:color="D3D3D3"/>
+              <w:start w:val="single" w:space="0" w:color="D3D3D3"/>
+              <w:end w:val="single" w:space="0" w:color="D3D3D3"/>
+            </w:tcBorders>
+          </w:tcPr>
+          <w:p>
+            <w:pPr>
+              <w:spacing w:before="0" w:after="60"/>
+              <w:keepNext/>
+              <w:jc w:val="end"/>
+            </w:pPr>
+            <w:r>
+              <w:rPr>
+                <w:rFonts w:ascii="Calibri" w:hAnsi="Calibri"/>
+                <w:sz w:val="20"/>
+              </w:rPr>
+              <w:t xml:space="default">3 +/- 3.1</w:t>
+            </w:r>
+          </w:p>
+        </w:tc>
+        <w:tc>
+          <w:tcPr>
+            <w:tcBorders>
+              <w:top w:val="single" w:space="0" w:color="D3D3D3"/>
+              <w:bottom w:val="single" w:space="0" w:color="D3D3D3"/>
+              <w:start w:val="single" w:space="0" w:color="D3D3D3"/>
+              <w:end w:val="single" w:space="0" w:color="D3D3D3"/>
+            </w:tcBorders>
+          </w:tcPr>
+          <w:p>
+            <w:pPr>
+              <w:spacing w:before="0" w:after="60"/>
+              <w:keepNext/>
+              <w:jc w:val="end"/>
+            </w:pPr>
+            <w:r>
+              <w:rPr>
+                <w:rFonts w:ascii="Calibri" w:hAnsi="Calibri"/>
+                <w:sz w:val="20"/>
+              </w:rPr>
+              <w:t xml:space="default">5.1 +/- 12.2</w:t>
             </w:r>
           </w:p>
         </w:tc>

</xml_diff>